<commit_message>
Make somes changes of solution file
</commit_message>
<xml_diff>
--- a/Computer Networking - Nguyen Tran Hieu/Chapter 3/Exercises/NguyTheQuang_211212120.docx
+++ b/Computer Networking - Nguyen Tran Hieu/Chapter 3/Exercises/NguyTheQuang_211212120.docx
@@ -1549,7 +1549,25 @@
                 <w:bCs/>
                 <w:lang w:val="en-US"/>
               </w:rPr>
-              <w:t>231.58.197.0/23</w:t>
+              <w:t>231.58.19</w:t>
+            </w:r>
+            <w:r>
+              <w:rPr>
+                <w:rFonts w:ascii="Times New Roman" w:hAnsi="Times New Roman" w:cs="Times New Roman"/>
+                <w:b/>
+                <w:bCs/>
+                <w:lang w:val="en-US"/>
+              </w:rPr>
+              <w:t>6</w:t>
+            </w:r>
+            <w:r>
+              <w:rPr>
+                <w:rFonts w:ascii="Times New Roman" w:hAnsi="Times New Roman" w:cs="Times New Roman"/>
+                <w:b/>
+                <w:bCs/>
+                <w:lang w:val="en-US"/>
+              </w:rPr>
+              <w:t>.0/23</w:t>
             </w:r>
           </w:p>
         </w:tc>
@@ -1610,25 +1628,25 @@
                 <w:bCs/>
                 <w:lang w:val="en-US"/>
               </w:rPr>
-              <w:t>231.58.197.</w:t>
-            </w:r>
-            <w:r>
-              <w:rPr>
-                <w:rFonts w:ascii="Times New Roman" w:hAnsi="Times New Roman" w:cs="Times New Roman"/>
-                <w:b/>
-                <w:bCs/>
-                <w:lang w:val="en-US"/>
-              </w:rPr>
-              <w:t>1</w:t>
-            </w:r>
-            <w:r>
-              <w:rPr>
-                <w:rFonts w:ascii="Times New Roman" w:hAnsi="Times New Roman" w:cs="Times New Roman"/>
-                <w:b/>
-                <w:bCs/>
-                <w:lang w:val="en-US"/>
-              </w:rPr>
-              <w:t>/23</w:t>
+              <w:t>231.58.19</w:t>
+            </w:r>
+            <w:r>
+              <w:rPr>
+                <w:rFonts w:ascii="Times New Roman" w:hAnsi="Times New Roman" w:cs="Times New Roman"/>
+                <w:b/>
+                <w:bCs/>
+                <w:lang w:val="en-US"/>
+              </w:rPr>
+              <w:t>6</w:t>
+            </w:r>
+            <w:r>
+              <w:rPr>
+                <w:rFonts w:ascii="Times New Roman" w:hAnsi="Times New Roman" w:cs="Times New Roman"/>
+                <w:b/>
+                <w:bCs/>
+                <w:lang w:val="en-US"/>
+              </w:rPr>
+              <w:t>.1/23</w:t>
             </w:r>
           </w:p>
         </w:tc>
@@ -1682,25 +1700,25 @@
                 <w:bCs/>
                 <w:lang w:val="en-US"/>
               </w:rPr>
-              <w:t>231.58.197.</w:t>
-            </w:r>
-            <w:r>
-              <w:rPr>
-                <w:rFonts w:ascii="Times New Roman" w:hAnsi="Times New Roman" w:cs="Times New Roman"/>
-                <w:b/>
-                <w:bCs/>
-                <w:lang w:val="en-US"/>
-              </w:rPr>
-              <w:t>2</w:t>
-            </w:r>
-            <w:r>
-              <w:rPr>
-                <w:rFonts w:ascii="Times New Roman" w:hAnsi="Times New Roman" w:cs="Times New Roman"/>
-                <w:b/>
-                <w:bCs/>
-                <w:lang w:val="en-US"/>
-              </w:rPr>
-              <w:t>/23</w:t>
+              <w:t>231.58.19</w:t>
+            </w:r>
+            <w:r>
+              <w:rPr>
+                <w:rFonts w:ascii="Times New Roman" w:hAnsi="Times New Roman" w:cs="Times New Roman"/>
+                <w:b/>
+                <w:bCs/>
+                <w:lang w:val="en-US"/>
+              </w:rPr>
+              <w:t>6</w:t>
+            </w:r>
+            <w:r>
+              <w:rPr>
+                <w:rFonts w:ascii="Times New Roman" w:hAnsi="Times New Roman" w:cs="Times New Roman"/>
+                <w:b/>
+                <w:bCs/>
+                <w:lang w:val="en-US"/>
+              </w:rPr>
+              <w:t>.2/23</w:t>
             </w:r>
           </w:p>
         </w:tc>
@@ -1812,25 +1830,7 @@
                 <w:bCs/>
                 <w:lang w:val="en-US"/>
               </w:rPr>
-              <w:t>231.58.197.</w:t>
-            </w:r>
-            <w:r>
-              <w:rPr>
-                <w:rFonts w:ascii="Times New Roman" w:hAnsi="Times New Roman" w:cs="Times New Roman"/>
-                <w:b/>
-                <w:bCs/>
-                <w:lang w:val="en-US"/>
-              </w:rPr>
-              <w:t>254</w:t>
-            </w:r>
-            <w:r>
-              <w:rPr>
-                <w:rFonts w:ascii="Times New Roman" w:hAnsi="Times New Roman" w:cs="Times New Roman"/>
-                <w:b/>
-                <w:bCs/>
-                <w:lang w:val="en-US"/>
-              </w:rPr>
-              <w:t>/23</w:t>
+              <w:t>231.58.197.254/23</w:t>
             </w:r>
           </w:p>
         </w:tc>
@@ -1884,25 +1884,7 @@
                 <w:bCs/>
                 <w:lang w:val="en-US"/>
               </w:rPr>
-              <w:t>231.58.197.</w:t>
-            </w:r>
-            <w:r>
-              <w:rPr>
-                <w:rFonts w:ascii="Times New Roman" w:hAnsi="Times New Roman" w:cs="Times New Roman"/>
-                <w:b/>
-                <w:bCs/>
-                <w:lang w:val="en-US"/>
-              </w:rPr>
-              <w:t>255</w:t>
-            </w:r>
-            <w:r>
-              <w:rPr>
-                <w:rFonts w:ascii="Times New Roman" w:hAnsi="Times New Roman" w:cs="Times New Roman"/>
-                <w:b/>
-                <w:bCs/>
-                <w:lang w:val="en-US"/>
-              </w:rPr>
-              <w:t>/23</w:t>
+              <w:t>231.58.197.255/23</w:t>
             </w:r>
           </w:p>
         </w:tc>
@@ -3712,25 +3694,7 @@
                 <w:bCs/>
                 <w:lang w:val="en-US"/>
               </w:rPr>
-              <w:t>14.75.189.2</w:t>
-            </w:r>
-            <w:r>
-              <w:rPr>
-                <w:rFonts w:ascii="Times New Roman" w:hAnsi="Times New Roman" w:cs="Times New Roman"/>
-                <w:b/>
-                <w:bCs/>
-                <w:lang w:val="en-US"/>
-              </w:rPr>
-              <w:t>54</w:t>
-            </w:r>
-            <w:r>
-              <w:rPr>
-                <w:rFonts w:ascii="Times New Roman" w:hAnsi="Times New Roman" w:cs="Times New Roman"/>
-                <w:b/>
-                <w:bCs/>
-                <w:lang w:val="en-US"/>
-              </w:rPr>
-              <w:t>/25</w:t>
+              <w:t>14.75.189.254/25</w:t>
             </w:r>
           </w:p>
         </w:tc>
@@ -3784,25 +3748,7 @@
                 <w:bCs/>
                 <w:lang w:val="en-US"/>
               </w:rPr>
-              <w:t>14.75.189.2</w:t>
-            </w:r>
-            <w:r>
-              <w:rPr>
-                <w:rFonts w:ascii="Times New Roman" w:hAnsi="Times New Roman" w:cs="Times New Roman"/>
-                <w:b/>
-                <w:bCs/>
-                <w:lang w:val="en-US"/>
-              </w:rPr>
-              <w:t>55</w:t>
-            </w:r>
-            <w:r>
-              <w:rPr>
-                <w:rFonts w:ascii="Times New Roman" w:hAnsi="Times New Roman" w:cs="Times New Roman"/>
-                <w:b/>
-                <w:bCs/>
-                <w:lang w:val="en-US"/>
-              </w:rPr>
-              <w:t>/25</w:t>
+              <w:t>14.75.189.255/25</w:t>
             </w:r>
           </w:p>
         </w:tc>
@@ -3851,18 +3797,7 @@
           <w:szCs w:val="32"/>
           <w:lang w:val="en-US"/>
         </w:rPr>
-        <w:t>2</w:t>
-      </w:r>
-      <w:r>
-        <w:rPr>
-          <w:rFonts w:ascii="Times New Roman" w:hAnsi="Times New Roman" w:cs="Times New Roman"/>
-          <w:b/>
-          <w:bCs/>
-          <w:sz w:val="32"/>
-          <w:szCs w:val="32"/>
-          <w:lang w:val="en-US"/>
-        </w:rPr>
-        <w:t xml:space="preserve">: </w:t>
+        <w:t xml:space="preserve">2: </w:t>
       </w:r>
     </w:p>
     <w:p>
@@ -5095,13 +5030,35 @@
               <w:jc w:val="center"/>
               <w:rPr>
                 <w:rFonts w:ascii="Times New Roman" w:hAnsi="Times New Roman" w:cs="Times New Roman"/>
-              </w:rPr>
-            </w:pPr>
-            <w:r>
-              <w:rPr>
-                <w:rFonts w:ascii="Times New Roman" w:hAnsi="Times New Roman" w:cs="Times New Roman"/>
-              </w:rPr>
-              <w:t>01100000</w:t>
+                <w:lang w:val="en-US"/>
+              </w:rPr>
+            </w:pPr>
+            <w:r>
+              <w:rPr>
+                <w:rFonts w:ascii="Times New Roman" w:hAnsi="Times New Roman" w:cs="Times New Roman"/>
+              </w:rPr>
+              <w:t>0</w:t>
+            </w:r>
+            <w:r>
+              <w:rPr>
+                <w:rFonts w:ascii="Times New Roman" w:hAnsi="Times New Roman" w:cs="Times New Roman"/>
+                <w:color w:val="70AD47" w:themeColor="accent6"/>
+                <w:lang w:val="en-US"/>
+              </w:rPr>
+              <w:t>00</w:t>
+            </w:r>
+            <w:r>
+              <w:rPr>
+                <w:rFonts w:ascii="Times New Roman" w:hAnsi="Times New Roman" w:cs="Times New Roman"/>
+                <w:color w:val="70AD47" w:themeColor="accent6"/>
+              </w:rPr>
+              <w:t>0</w:t>
+            </w:r>
+            <w:r>
+              <w:rPr>
+                <w:rFonts w:ascii="Times New Roman" w:hAnsi="Times New Roman" w:cs="Times New Roman"/>
+              </w:rPr>
+              <w:t>0000</w:t>
             </w:r>
           </w:p>
         </w:tc>
@@ -5219,7 +5176,28 @@
               <w:rPr>
                 <w:rFonts w:ascii="Times New Roman" w:hAnsi="Times New Roman" w:cs="Times New Roman"/>
               </w:rPr>
-              <w:t>01100000</w:t>
+              <w:t>0</w:t>
+            </w:r>
+            <w:r>
+              <w:rPr>
+                <w:rFonts w:ascii="Times New Roman" w:hAnsi="Times New Roman" w:cs="Times New Roman"/>
+                <w:color w:val="70AD47" w:themeColor="accent6"/>
+                <w:lang w:val="en-US"/>
+              </w:rPr>
+              <w:t>00</w:t>
+            </w:r>
+            <w:r>
+              <w:rPr>
+                <w:rFonts w:ascii="Times New Roman" w:hAnsi="Times New Roman" w:cs="Times New Roman"/>
+                <w:color w:val="70AD47" w:themeColor="accent6"/>
+              </w:rPr>
+              <w:t>0</w:t>
+            </w:r>
+            <w:r>
+              <w:rPr>
+                <w:rFonts w:ascii="Times New Roman" w:hAnsi="Times New Roman" w:cs="Times New Roman"/>
+              </w:rPr>
+              <w:t>0000</w:t>
             </w:r>
           </w:p>
         </w:tc>
@@ -5337,7 +5315,21 @@
               <w:rPr>
                 <w:rFonts w:ascii="Times New Roman" w:hAnsi="Times New Roman" w:cs="Times New Roman"/>
               </w:rPr>
-              <w:t>01110000</w:t>
+              <w:t>0</w:t>
+            </w:r>
+            <w:r>
+              <w:rPr>
+                <w:rFonts w:ascii="Times New Roman" w:hAnsi="Times New Roman" w:cs="Times New Roman"/>
+                <w:color w:val="70AD47" w:themeColor="accent6"/>
+                <w:lang w:val="en-US"/>
+              </w:rPr>
+              <w:t>001</w:t>
+            </w:r>
+            <w:r>
+              <w:rPr>
+                <w:rFonts w:ascii="Times New Roman" w:hAnsi="Times New Roman" w:cs="Times New Roman"/>
+              </w:rPr>
+              <w:t>0000</w:t>
             </w:r>
           </w:p>
         </w:tc>
@@ -5455,7 +5447,21 @@
               <w:rPr>
                 <w:rFonts w:ascii="Times New Roman" w:hAnsi="Times New Roman" w:cs="Times New Roman"/>
               </w:rPr>
-              <w:t>10000000</w:t>
+              <w:t>0</w:t>
+            </w:r>
+            <w:r>
+              <w:rPr>
+                <w:rFonts w:ascii="Times New Roman" w:hAnsi="Times New Roman" w:cs="Times New Roman"/>
+                <w:color w:val="70AD47" w:themeColor="accent6"/>
+                <w:lang w:val="en-US"/>
+              </w:rPr>
+              <w:t>010</w:t>
+            </w:r>
+            <w:r>
+              <w:rPr>
+                <w:rFonts w:ascii="Times New Roman" w:hAnsi="Times New Roman" w:cs="Times New Roman"/>
+              </w:rPr>
+              <w:t>0000</w:t>
             </w:r>
           </w:p>
         </w:tc>
@@ -5572,8 +5578,23 @@
             <w:r>
               <w:rPr>
                 <w:rFonts w:ascii="Times New Roman" w:hAnsi="Times New Roman" w:cs="Times New Roman"/>
-              </w:rPr>
-              <w:t>10010000</w:t>
+                <w:lang w:val="en-US"/>
+              </w:rPr>
+              <w:t>0</w:t>
+            </w:r>
+            <w:r>
+              <w:rPr>
+                <w:rFonts w:ascii="Times New Roman" w:hAnsi="Times New Roman" w:cs="Times New Roman"/>
+                <w:color w:val="70AD47" w:themeColor="accent6"/>
+                <w:lang w:val="en-US"/>
+              </w:rPr>
+              <w:t>011</w:t>
+            </w:r>
+            <w:r>
+              <w:rPr>
+                <w:rFonts w:ascii="Times New Roman" w:hAnsi="Times New Roman" w:cs="Times New Roman"/>
+              </w:rPr>
+              <w:t>0000</w:t>
             </w:r>
           </w:p>
         </w:tc>
@@ -5690,8 +5711,23 @@
             <w:r>
               <w:rPr>
                 <w:rFonts w:ascii="Times New Roman" w:hAnsi="Times New Roman" w:cs="Times New Roman"/>
-              </w:rPr>
-              <w:t>10100000</w:t>
+                <w:lang w:val="en-US"/>
+              </w:rPr>
+              <w:t>0</w:t>
+            </w:r>
+            <w:r>
+              <w:rPr>
+                <w:rFonts w:ascii="Times New Roman" w:hAnsi="Times New Roman" w:cs="Times New Roman"/>
+                <w:color w:val="70AD47" w:themeColor="accent6"/>
+                <w:lang w:val="en-US"/>
+              </w:rPr>
+              <w:t>100</w:t>
+            </w:r>
+            <w:r>
+              <w:rPr>
+                <w:rFonts w:ascii="Times New Roman" w:hAnsi="Times New Roman" w:cs="Times New Roman"/>
+              </w:rPr>
+              <w:t>0000</w:t>
             </w:r>
           </w:p>
         </w:tc>
@@ -5808,8 +5844,23 @@
             <w:r>
               <w:rPr>
                 <w:rFonts w:ascii="Times New Roman" w:hAnsi="Times New Roman" w:cs="Times New Roman"/>
-              </w:rPr>
-              <w:t>10110000</w:t>
+                <w:lang w:val="en-US"/>
+              </w:rPr>
+              <w:t>0</w:t>
+            </w:r>
+            <w:r>
+              <w:rPr>
+                <w:rFonts w:ascii="Times New Roman" w:hAnsi="Times New Roman" w:cs="Times New Roman"/>
+                <w:color w:val="70AD47" w:themeColor="accent6"/>
+                <w:lang w:val="en-US"/>
+              </w:rPr>
+              <w:t>101</w:t>
+            </w:r>
+            <w:r>
+              <w:rPr>
+                <w:rFonts w:ascii="Times New Roman" w:hAnsi="Times New Roman" w:cs="Times New Roman"/>
+              </w:rPr>
+              <w:t>0000</w:t>
             </w:r>
           </w:p>
         </w:tc>
@@ -5926,8 +5977,24 @@
             <w:r>
               <w:rPr>
                 <w:rFonts w:ascii="Times New Roman" w:hAnsi="Times New Roman" w:cs="Times New Roman"/>
-              </w:rPr>
-              <w:t>11000000</w:t>
+                <w:color w:val="70AD47" w:themeColor="accent6"/>
+                <w:lang w:val="en-US"/>
+              </w:rPr>
+              <w:t>0</w:t>
+            </w:r>
+            <w:r>
+              <w:rPr>
+                <w:rFonts w:ascii="Times New Roman" w:hAnsi="Times New Roman" w:cs="Times New Roman"/>
+                <w:color w:val="70AD47" w:themeColor="accent6"/>
+                <w:lang w:val="en-US"/>
+              </w:rPr>
+              <w:t>110</w:t>
+            </w:r>
+            <w:r>
+              <w:rPr>
+                <w:rFonts w:ascii="Times New Roman" w:hAnsi="Times New Roman" w:cs="Times New Roman"/>
+              </w:rPr>
+              <w:t>0000</w:t>
             </w:r>
           </w:p>
         </w:tc>
@@ -6087,13 +6154,15 @@
               <w:jc w:val="center"/>
               <w:rPr>
                 <w:rFonts w:ascii="Times New Roman" w:hAnsi="Times New Roman" w:cs="Times New Roman"/>
-              </w:rPr>
-            </w:pPr>
-            <w:r>
-              <w:rPr>
-                <w:rFonts w:ascii="Times New Roman" w:hAnsi="Times New Roman" w:cs="Times New Roman"/>
-              </w:rPr>
-              <w:t>96</w:t>
+                <w:lang w:val="en-US"/>
+              </w:rPr>
+            </w:pPr>
+            <w:r>
+              <w:rPr>
+                <w:rFonts w:ascii="Times New Roman" w:hAnsi="Times New Roman" w:cs="Times New Roman"/>
+                <w:lang w:val="en-US"/>
+              </w:rPr>
+              <w:t>0</w:t>
             </w:r>
           </w:p>
         </w:tc>
@@ -6173,8 +6242,17 @@
             <w:tcW w:w="1597" w:type="dxa"/>
           </w:tcPr>
           <w:p>
-            <w:r>
-              <w:t>112</w:t>
+            <w:pPr>
+              <w:jc w:val="center"/>
+              <w:rPr>
+                <w:lang w:val="en-US"/>
+              </w:rPr>
+            </w:pPr>
+            <w:r>
+              <w:rPr>
+                <w:lang w:val="en-US"/>
+              </w:rPr>
+              <w:t>16</w:t>
             </w:r>
           </w:p>
         </w:tc>
@@ -6244,8 +6322,17 @@
             <w:tcW w:w="1597" w:type="dxa"/>
           </w:tcPr>
           <w:p>
-            <w:r>
-              <w:t>128</w:t>
+            <w:pPr>
+              <w:jc w:val="center"/>
+              <w:rPr>
+                <w:lang w:val="en-US"/>
+              </w:rPr>
+            </w:pPr>
+            <w:r>
+              <w:rPr>
+                <w:lang w:val="en-US"/>
+              </w:rPr>
+              <w:t>32</w:t>
             </w:r>
           </w:p>
         </w:tc>
@@ -6315,8 +6402,17 @@
             <w:tcW w:w="1597" w:type="dxa"/>
           </w:tcPr>
           <w:p>
-            <w:r>
-              <w:t>144</w:t>
+            <w:pPr>
+              <w:jc w:val="center"/>
+              <w:rPr>
+                <w:lang w:val="en-US"/>
+              </w:rPr>
+            </w:pPr>
+            <w:r>
+              <w:rPr>
+                <w:lang w:val="en-US"/>
+              </w:rPr>
+              <w:t>48</w:t>
             </w:r>
           </w:p>
         </w:tc>
@@ -6386,8 +6482,17 @@
             <w:tcW w:w="1597" w:type="dxa"/>
           </w:tcPr>
           <w:p>
-            <w:r>
-              <w:t>160</w:t>
+            <w:pPr>
+              <w:jc w:val="center"/>
+              <w:rPr>
+                <w:lang w:val="en-US"/>
+              </w:rPr>
+            </w:pPr>
+            <w:r>
+              <w:rPr>
+                <w:lang w:val="en-US"/>
+              </w:rPr>
+              <w:t>64</w:t>
             </w:r>
           </w:p>
         </w:tc>
@@ -6457,8 +6562,17 @@
             <w:tcW w:w="1597" w:type="dxa"/>
           </w:tcPr>
           <w:p>
-            <w:r>
-              <w:t>176</w:t>
+            <w:pPr>
+              <w:jc w:val="center"/>
+              <w:rPr>
+                <w:lang w:val="en-US"/>
+              </w:rPr>
+            </w:pPr>
+            <w:r>
+              <w:rPr>
+                <w:lang w:val="en-US"/>
+              </w:rPr>
+              <w:t>80</w:t>
             </w:r>
           </w:p>
         </w:tc>
@@ -6528,8 +6642,17 @@
             <w:tcW w:w="1597" w:type="dxa"/>
           </w:tcPr>
           <w:p>
-            <w:r>
-              <w:t>192</w:t>
+            <w:pPr>
+              <w:jc w:val="center"/>
+              <w:rPr>
+                <w:lang w:val="en-US"/>
+              </w:rPr>
+            </w:pPr>
+            <w:r>
+              <w:rPr>
+                <w:lang w:val="en-US"/>
+              </w:rPr>
+              <w:t>96</w:t>
             </w:r>
           </w:p>
         </w:tc>
@@ -7628,14 +7751,7 @@
                 <w:rFonts w:ascii="Times New Roman" w:hAnsi="Times New Roman" w:cs="Times New Roman"/>
                 <w:lang w:val="en-US"/>
               </w:rPr>
-              <w:t>00</w:t>
-            </w:r>
-            <w:r>
-              <w:rPr>
-                <w:rFonts w:ascii="Times New Roman" w:hAnsi="Times New Roman" w:cs="Times New Roman"/>
-                <w:lang w:val="en-US"/>
-              </w:rPr>
-              <w:t>0</w:t>
+              <w:t>000</w:t>
             </w:r>
             <w:r>
               <w:rPr>
@@ -8550,10 +8666,7 @@
               <w:jc w:val="both"/>
             </w:pPr>
             <w:r>
-              <w:t>Địa</w:t>
-            </w:r>
-            <w:r>
-              <w:t xml:space="preserve"> chỉ mạng con 2</w:t>
+              <w:t>Địa chỉ mạng con 2</w:t>
             </w:r>
           </w:p>
         </w:tc>
@@ -8706,10 +8819,7 @@
               </w:rPr>
             </w:pPr>
             <w:r>
-              <w:t>Địa</w:t>
-            </w:r>
-            <w:r>
-              <w:t xml:space="preserve"> chỉ mạng con </w:t>
+              <w:t xml:space="preserve">Địa chỉ mạng con </w:t>
             </w:r>
             <w:r>
               <w:rPr>
@@ -8822,10 +8932,7 @@
               </w:rPr>
             </w:pPr>
             <w:r>
-              <w:t>Địa</w:t>
-            </w:r>
-            <w:r>
-              <w:t xml:space="preserve"> chỉ mạng con </w:t>
+              <w:t xml:space="preserve">Địa chỉ mạng con </w:t>
             </w:r>
             <w:r>
               <w:rPr>
@@ -9360,6 +9467,7 @@
   <w:style w:type="character" w:default="1" w:styleId="DefaultParagraphFont">
     <w:name w:val="Default Paragraph Font"/>
     <w:uiPriority w:val="1"/>
+    <w:semiHidden/>
     <w:unhideWhenUsed/>
   </w:style>
   <w:style w:type="table" w:default="1" w:styleId="TableNormal">

</xml_diff>